<commit_message>
processTypeNode done by Aje
</commit_message>
<xml_diff>
--- a/hw4/Assignment4.docx
+++ b/hw4/Assignment4.docx
@@ -1028,13 +1028,15 @@
         </w:numPr>
         <w:rPr>
           <w:rFonts w:ascii="Times New Roman" w:eastAsia="MS Mincho" w:hAnsi="Times New Roman"/>
-          <w:sz w:val="24"/>
-          <w:szCs w:val="24"/>
-        </w:rPr>
-      </w:pPr>
-      <w:r>
-        <w:rPr>
-          <w:rFonts w:ascii="Times New Roman" w:eastAsia="MS Mincho" w:hAnsi="Times New Roman"/>
+          <w:color w:val="B2B2B2"/>
+          <w:sz w:val="24"/>
+          <w:szCs w:val="24"/>
+        </w:rPr>
+      </w:pPr>
+      <w:r>
+        <w:rPr>
+          <w:rFonts w:ascii="Times New Roman" w:eastAsia="MS Mincho" w:hAnsi="Times New Roman"/>
+          <w:color w:val="B2B2B2"/>
           <w:sz w:val="24"/>
           <w:szCs w:val="24"/>
         </w:rPr>
@@ -1047,13 +1049,15 @@
         <w:ind w:firstLine="360" w:left="360" w:right="0"/>
         <w:rPr>
           <w:rFonts w:ascii="Times New Roman" w:eastAsia="MS Mincho" w:hAnsi="Times New Roman"/>
-          <w:sz w:val="24"/>
-          <w:szCs w:val="24"/>
-        </w:rPr>
-      </w:pPr>
-      <w:r>
-        <w:rPr>
-          <w:rFonts w:ascii="Times New Roman" w:eastAsia="MS Mincho" w:hAnsi="Times New Roman"/>
+          <w:color w:val="B2B2B2"/>
+          <w:sz w:val="24"/>
+          <w:szCs w:val="24"/>
+        </w:rPr>
+      </w:pPr>
+      <w:r>
+        <w:rPr>
+          <w:rFonts w:ascii="Times New Roman" w:eastAsia="MS Mincho" w:hAnsi="Times New Roman"/>
+          <w:color w:val="B2B2B2"/>
           <w:sz w:val="24"/>
           <w:szCs w:val="24"/>
         </w:rPr>
@@ -1066,6 +1070,7 @@
         <w:ind w:firstLine="360" w:left="360" w:right="0"/>
         <w:rPr>
           <w:rFonts w:ascii="Times New Roman" w:eastAsia="MS Mincho" w:hAnsi="Times New Roman"/>
+          <w:color w:val="B2B2B2"/>
           <w:sz w:val="28"/>
           <w:szCs w:val="28"/>
         </w:rPr>
@@ -1073,6 +1078,7 @@
       <w:r>
         <w:rPr>
           <w:rFonts w:ascii="Times New Roman" w:eastAsia="MS Mincho" w:hAnsi="Times New Roman"/>
+          <w:color w:val="B2B2B2"/>
           <w:sz w:val="28"/>
           <w:szCs w:val="28"/>
         </w:rPr>
@@ -1084,30 +1090,34 @@
         <w:pStyle w:val="style25"/>
         <w:rPr>
           <w:rFonts w:ascii="Times New Roman" w:eastAsia="MS Mincho" w:hAnsi="Times New Roman"/>
-          <w:sz w:val="24"/>
-          <w:szCs w:val="24"/>
-        </w:rPr>
-      </w:pPr>
-      <w:r>
-        <w:rPr>
-          <w:rFonts w:ascii="Times New Roman" w:eastAsia="MS Mincho" w:hAnsi="Times New Roman"/>
-          <w:sz w:val="24"/>
-          <w:szCs w:val="24"/>
-        </w:rPr>
-      </w:r>
-    </w:p>
-    <w:p>
-      <w:pPr>
-        <w:pStyle w:val="style25"/>
-        <w:rPr>
-          <w:rFonts w:ascii="Times New Roman" w:eastAsia="MS Mincho" w:hAnsi="Times New Roman"/>
-          <w:sz w:val="24"/>
-          <w:szCs w:val="24"/>
-        </w:rPr>
-      </w:pPr>
-      <w:r>
-        <w:rPr>
-          <w:rFonts w:ascii="Times New Roman" w:eastAsia="MS Mincho" w:hAnsi="Times New Roman"/>
+          <w:color w:val="B2B2B2"/>
+          <w:sz w:val="24"/>
+          <w:szCs w:val="24"/>
+        </w:rPr>
+      </w:pPr>
+      <w:r>
+        <w:rPr>
+          <w:rFonts w:ascii="Times New Roman" w:eastAsia="MS Mincho" w:hAnsi="Times New Roman"/>
+          <w:color w:val="B2B2B2"/>
+          <w:sz w:val="24"/>
+          <w:szCs w:val="24"/>
+        </w:rPr>
+      </w:r>
+    </w:p>
+    <w:p>
+      <w:pPr>
+        <w:pStyle w:val="style25"/>
+        <w:rPr>
+          <w:rFonts w:ascii="Times New Roman" w:eastAsia="MS Mincho" w:hAnsi="Times New Roman"/>
+          <w:color w:val="B2B2B2"/>
+          <w:sz w:val="24"/>
+          <w:szCs w:val="24"/>
+        </w:rPr>
+      </w:pPr>
+      <w:r>
+        <w:rPr>
+          <w:rFonts w:ascii="Times New Roman" w:eastAsia="MS Mincho" w:hAnsi="Times New Roman"/>
+          <w:color w:val="B2B2B2"/>
           <w:sz w:val="24"/>
           <w:szCs w:val="24"/>
         </w:rPr>
@@ -1116,6 +1126,7 @@
       <w:r>
         <w:rPr>
           <w:rFonts w:ascii="Times New Roman" w:eastAsia="MS Mincho" w:hAnsi="Times New Roman"/>
+          <w:color w:val="B2B2B2"/>
           <w:sz w:val="24"/>
           <w:szCs w:val="24"/>
         </w:rPr>
@@ -1124,6 +1135,7 @@
       <w:r>
         <w:rPr>
           <w:rFonts w:ascii="Times New Roman" w:cs="" w:hAnsi="Times New Roman"/>
+          <w:color w:val="B2B2B2"/>
           <w:sz w:val="24"/>
           <w:szCs w:val="24"/>
           <w:lang w:eastAsia="zh-TW"/>
@@ -1133,6 +1145,7 @@
       <w:r>
         <w:rPr>
           <w:rFonts w:ascii="Times New Roman" w:eastAsia="MS Mincho" w:hAnsi="Times New Roman"/>
+          <w:color w:val="B2B2B2"/>
           <w:sz w:val="24"/>
           <w:szCs w:val="24"/>
         </w:rPr>
@@ -1146,14 +1159,16 @@
         <w:rPr>
           <w:rFonts w:ascii="Times New Roman" w:eastAsia="MS Mincho" w:hAnsi="Times New Roman"/>
           <w:bCs/>
-          <w:sz w:val="24"/>
-          <w:szCs w:val="24"/>
-        </w:rPr>
-      </w:pPr>
-      <w:r>
-        <w:rPr>
-          <w:rFonts w:ascii="Times New Roman" w:eastAsia="MS Mincho" w:hAnsi="Times New Roman"/>
-          <w:bCs/>
+          <w:color w:val="B2B2B2"/>
+          <w:sz w:val="24"/>
+          <w:szCs w:val="24"/>
+        </w:rPr>
+      </w:pPr>
+      <w:r>
+        <w:rPr>
+          <w:rFonts w:ascii="Times New Roman" w:eastAsia="MS Mincho" w:hAnsi="Times New Roman"/>
+          <w:bCs/>
+          <w:color w:val="B2B2B2"/>
           <w:sz w:val="24"/>
           <w:szCs w:val="24"/>
         </w:rPr>
@@ -1164,6 +1179,7 @@
           <w:rFonts w:ascii="Times New Roman" w:eastAsia="MS Mincho" w:hAnsi="Times New Roman"/>
           <w:b/>
           <w:bCs/>
+          <w:color w:val="B2B2B2"/>
           <w:sz w:val="24"/>
           <w:szCs w:val="24"/>
         </w:rPr>
@@ -1173,6 +1189,7 @@
         <w:rPr>
           <w:rFonts w:ascii="Times New Roman" w:eastAsia="MS Mincho" w:hAnsi="Times New Roman"/>
           <w:bCs/>
+          <w:color w:val="B2B2B2"/>
           <w:sz w:val="24"/>
           <w:szCs w:val="24"/>
         </w:rPr>
@@ -1610,6 +1627,7 @@
         <w:pStyle w:val="style25"/>
         <w:rPr>
           <w:rFonts w:ascii="Times New Roman" w:eastAsia="MS Mincho" w:hAnsi="Times New Roman"/>
+          <w:color w:val="B2B2B2"/>
           <w:sz w:val="24"/>
           <w:szCs w:val="24"/>
         </w:rPr>
@@ -1629,6 +1647,14 @@
           <w:szCs w:val="24"/>
         </w:rPr>
         <w:tab/>
+      </w:r>
+      <w:r>
+        <w:rPr>
+          <w:rFonts w:ascii="Times New Roman" w:eastAsia="MS Mincho" w:hAnsi="Times New Roman"/>
+          <w:color w:val="B2B2B2"/>
+          <w:sz w:val="24"/>
+          <w:szCs w:val="24"/>
+        </w:rPr>
         <w:t>2.b</w:t>
       </w:r>
     </w:p>
@@ -1638,6 +1664,7 @@
         <w:ind w:firstLine="720" w:left="0" w:right="0"/>
         <w:rPr>
           <w:rFonts w:ascii="Times New Roman" w:eastAsia="MS Mincho" w:hAnsi="Times New Roman"/>
+          <w:color w:val="B2B2B2"/>
           <w:sz w:val="28"/>
           <w:szCs w:val="28"/>
         </w:rPr>
@@ -1645,6 +1672,7 @@
       <w:r>
         <w:rPr>
           <w:rFonts w:ascii="Times New Roman" w:eastAsia="MS Mincho" w:hAnsi="Times New Roman"/>
+          <w:color w:val="B2B2B2"/>
           <w:sz w:val="28"/>
           <w:szCs w:val="28"/>
         </w:rPr>
@@ -1656,30 +1684,34 @@
         <w:pStyle w:val="style25"/>
         <w:rPr>
           <w:rFonts w:ascii="Times New Roman" w:eastAsia="MS Mincho" w:hAnsi="Times New Roman"/>
-          <w:sz w:val="24"/>
-          <w:szCs w:val="24"/>
-        </w:rPr>
-      </w:pPr>
-      <w:r>
-        <w:rPr>
-          <w:rFonts w:ascii="Times New Roman" w:eastAsia="MS Mincho" w:hAnsi="Times New Roman"/>
-          <w:sz w:val="24"/>
-          <w:szCs w:val="24"/>
-        </w:rPr>
-      </w:r>
-    </w:p>
-    <w:p>
-      <w:pPr>
-        <w:pStyle w:val="style25"/>
-        <w:rPr>
-          <w:rFonts w:ascii="Times New Roman" w:eastAsia="MS Mincho" w:hAnsi="Times New Roman"/>
-          <w:sz w:val="24"/>
-          <w:szCs w:val="24"/>
-        </w:rPr>
-      </w:pPr>
-      <w:r>
-        <w:rPr>
-          <w:rFonts w:ascii="Times New Roman" w:eastAsia="MS Mincho" w:hAnsi="Times New Roman"/>
+          <w:color w:val="B2B2B2"/>
+          <w:sz w:val="24"/>
+          <w:szCs w:val="24"/>
+        </w:rPr>
+      </w:pPr>
+      <w:r>
+        <w:rPr>
+          <w:rFonts w:ascii="Times New Roman" w:eastAsia="MS Mincho" w:hAnsi="Times New Roman"/>
+          <w:color w:val="B2B2B2"/>
+          <w:sz w:val="24"/>
+          <w:szCs w:val="24"/>
+        </w:rPr>
+      </w:r>
+    </w:p>
+    <w:p>
+      <w:pPr>
+        <w:pStyle w:val="style25"/>
+        <w:rPr>
+          <w:rFonts w:ascii="Times New Roman" w:eastAsia="MS Mincho" w:hAnsi="Times New Roman"/>
+          <w:color w:val="B2B2B2"/>
+          <w:sz w:val="24"/>
+          <w:szCs w:val="24"/>
+        </w:rPr>
+      </w:pPr>
+      <w:r>
+        <w:rPr>
+          <w:rFonts w:ascii="Times New Roman" w:eastAsia="MS Mincho" w:hAnsi="Times New Roman"/>
+          <w:color w:val="B2B2B2"/>
           <w:sz w:val="24"/>
           <w:szCs w:val="24"/>
         </w:rPr>
@@ -1688,6 +1720,7 @@
       <w:r>
         <w:rPr>
           <w:rFonts w:ascii="Times New Roman" w:eastAsia="MS Mincho" w:hAnsi="Times New Roman"/>
+          <w:color w:val="B2B2B2"/>
           <w:sz w:val="24"/>
           <w:szCs w:val="24"/>
         </w:rPr>
@@ -1699,22 +1732,25 @@
         <w:pStyle w:val="style25"/>
         <w:rPr>
           <w:rFonts w:ascii="Times New Roman" w:eastAsia="MS Mincho" w:hAnsi="Times New Roman"/>
-          <w:sz w:val="24"/>
-          <w:szCs w:val="24"/>
-        </w:rPr>
-      </w:pPr>
-      <w:r>
-        <w:rPr>
-          <w:rFonts w:ascii="Times New Roman" w:eastAsia="MS Mincho" w:hAnsi="Times New Roman"/>
-          <w:sz w:val="24"/>
-          <w:szCs w:val="24"/>
-        </w:rPr>
-        <w:tab/>
-      </w:r>
-      <w:r>
-        <w:rPr>
-          <w:rFonts w:ascii="Times New Roman" w:eastAsia="MS Mincho" w:hAnsi="Times New Roman"/>
-          <w:bCs/>
+          <w:color w:val="B2B2B2"/>
+          <w:sz w:val="24"/>
+          <w:szCs w:val="24"/>
+        </w:rPr>
+      </w:pPr>
+      <w:r>
+        <w:rPr>
+          <w:rFonts w:ascii="Times New Roman" w:eastAsia="MS Mincho" w:hAnsi="Times New Roman"/>
+          <w:color w:val="B2B2B2"/>
+          <w:sz w:val="24"/>
+          <w:szCs w:val="24"/>
+        </w:rPr>
+        <w:tab/>
+      </w:r>
+      <w:r>
+        <w:rPr>
+          <w:rFonts w:ascii="Times New Roman" w:eastAsia="MS Mincho" w:hAnsi="Times New Roman"/>
+          <w:bCs/>
+          <w:color w:val="B2B2B2"/>
           <w:sz w:val="24"/>
           <w:szCs w:val="24"/>
         </w:rPr>
@@ -1725,6 +1761,7 @@
           <w:rFonts w:ascii="Times New Roman" w:eastAsia="MS Mincho" w:hAnsi="Times New Roman"/>
           <w:b/>
           <w:bCs/>
+          <w:color w:val="B2B2B2"/>
           <w:sz w:val="24"/>
           <w:szCs w:val="24"/>
         </w:rPr>
@@ -1734,6 +1771,7 @@
         <w:rPr>
           <w:rFonts w:ascii="Times New Roman" w:eastAsia="MS Mincho" w:hAnsi="Times New Roman"/>
           <w:bCs/>
+          <w:color w:val="B2B2B2"/>
           <w:sz w:val="24"/>
           <w:szCs w:val="24"/>
         </w:rPr>
@@ -1742,6 +1780,7 @@
       <w:r>
         <w:rPr>
           <w:rFonts w:ascii="Times New Roman" w:eastAsia="MS Mincho" w:hAnsi="Times New Roman"/>
+          <w:color w:val="B2B2B2"/>
           <w:sz w:val="24"/>
           <w:szCs w:val="24"/>
         </w:rPr>
@@ -1753,6 +1792,7 @@
         <w:pStyle w:val="style25"/>
         <w:rPr>
           <w:rFonts w:ascii="Times New Roman" w:cs="" w:hAnsi="Times New Roman"/>
+          <w:color w:val="B2B2B2"/>
           <w:sz w:val="24"/>
           <w:szCs w:val="24"/>
           <w:lang w:eastAsia="zh-TW"/>
@@ -1761,6 +1801,7 @@
       <w:r>
         <w:rPr>
           <w:rFonts w:ascii="Times New Roman" w:cs="" w:hAnsi="Times New Roman"/>
+          <w:color w:val="B2B2B2"/>
           <w:sz w:val="24"/>
           <w:szCs w:val="24"/>
           <w:lang w:eastAsia="zh-TW"/>
@@ -1772,6 +1813,7 @@
         <w:pStyle w:val="style25"/>
         <w:rPr>
           <w:rFonts w:ascii="Times New Roman" w:cs="" w:hAnsi="Times New Roman"/>
+          <w:color w:val="B2B2B2"/>
           <w:sz w:val="24"/>
           <w:szCs w:val="24"/>
           <w:lang w:eastAsia="zh-TW"/>
@@ -1780,6 +1822,7 @@
       <w:r>
         <w:rPr>
           <w:rFonts w:ascii="Times New Roman" w:cs="" w:hAnsi="Times New Roman"/>
+          <w:color w:val="B2B2B2"/>
           <w:sz w:val="24"/>
           <w:szCs w:val="24"/>
           <w:lang w:eastAsia="zh-TW"/>
@@ -2678,7 +2721,24 @@
         </w:rPr>
         <w:tab/>
         <w:tab/>
-        <w:t>j = funct1(a[0][1][1]);</w:t>
+        <w:t>j = funct1(a[0]</w:t>
+      </w:r>
+      <w:r>
+        <w:rPr>
+          <w:rFonts w:ascii="Times New Roman" w:eastAsia="MS Mincho" w:hAnsi="Times New Roman"/>
+          <w:color w:val="EEEEEE"/>
+          <w:sz w:val="24"/>
+          <w:szCs w:val="24"/>
+        </w:rPr>
+        <w:t>[1][1]</w:t>
+      </w:r>
+      <w:r>
+        <w:rPr>
+          <w:rFonts w:ascii="Times New Roman" w:eastAsia="MS Mincho" w:hAnsi="Times New Roman"/>
+          <w:sz w:val="24"/>
+          <w:szCs w:val="24"/>
+        </w:rPr>
+        <w:t>);</w:t>
         <w:tab/>
       </w:r>
     </w:p>
@@ -3989,7 +4049,7 @@
     </w:pPr>
     <w:rPr>
       <w:rFonts w:ascii="Times New Roman" w:cs="Times New Roman" w:eastAsia="新細明體" w:hAnsi="Times New Roman"/>
-      <w:color w:val="auto"/>
+      <w:color w:val="00000A"/>
       <w:sz w:val="24"/>
       <w:szCs w:val="24"/>
       <w:lang w:bidi="ar-SA" w:eastAsia="en-US" w:val="en-US"/>

</xml_diff>

<commit_message>
DONE: check return type
</commit_message>
<xml_diff>
--- a/hw4/Assignment4.docx
+++ b/hw4/Assignment4.docx
@@ -77,7 +77,6 @@
       </w:r>
       <w:r>
         <w:rPr>
-          <w:rFonts w:cs=""/>
           <w:b/>
           <w:bCs/>
           <w:sz w:val="24"/>
@@ -96,7 +95,6 @@
       </w:r>
       <w:r>
         <w:rPr>
-          <w:rFonts w:cs=""/>
           <w:b/>
           <w:bCs/>
           <w:sz w:val="24"/>
@@ -115,7 +113,6 @@
       </w:r>
       <w:r>
         <w:rPr>
-          <w:rFonts w:cs=""/>
           <w:b/>
           <w:bCs/>
           <w:sz w:val="24"/>
@@ -138,7 +135,6 @@
         <w:pStyle w:val="style0"/>
         <w:widowControl w:val="false"/>
         <w:rPr>
-          <w:rFonts w:cs=""/>
           <w:sz w:val="22"/>
           <w:szCs w:val="22"/>
           <w:lang w:eastAsia="zh-TW"/>
@@ -146,7 +142,6 @@
       </w:pPr>
       <w:r>
         <w:rPr>
-          <w:rFonts w:cs=""/>
           <w:sz w:val="22"/>
           <w:szCs w:val="22"/>
           <w:lang w:eastAsia="zh-TW"/>
@@ -749,7 +744,7 @@
       </w:r>
       <w:r>
         <w:rPr>
-          <w:rFonts w:ascii="Times New Roman" w:cs="" w:hAnsi="Times New Roman"/>
+          <w:rFonts w:ascii="Times New Roman" w:hAnsi="Times New Roman"/>
           <w:iCs/>
           <w:sz w:val="24"/>
           <w:szCs w:val="24"/>
@@ -1028,15 +1023,15 @@
         </w:numPr>
         <w:rPr>
           <w:rFonts w:ascii="Times New Roman" w:eastAsia="MS Mincho" w:hAnsi="Times New Roman"/>
-          <w:color w:val="B2B2B2"/>
-          <w:sz w:val="24"/>
-          <w:szCs w:val="24"/>
-        </w:rPr>
-      </w:pPr>
-      <w:r>
-        <w:rPr>
-          <w:rFonts w:ascii="Times New Roman" w:eastAsia="MS Mincho" w:hAnsi="Times New Roman"/>
-          <w:color w:val="B2B2B2"/>
+          <w:color w:val="FF00CC"/>
+          <w:sz w:val="24"/>
+          <w:szCs w:val="24"/>
+        </w:rPr>
+      </w:pPr>
+      <w:r>
+        <w:rPr>
+          <w:rFonts w:ascii="Times New Roman" w:eastAsia="MS Mincho" w:hAnsi="Times New Roman"/>
+          <w:color w:val="FF00CC"/>
           <w:sz w:val="24"/>
           <w:szCs w:val="24"/>
         </w:rPr>
@@ -1049,15 +1044,15 @@
         <w:ind w:firstLine="360" w:left="360" w:right="0"/>
         <w:rPr>
           <w:rFonts w:ascii="Times New Roman" w:eastAsia="MS Mincho" w:hAnsi="Times New Roman"/>
-          <w:color w:val="B2B2B2"/>
-          <w:sz w:val="24"/>
-          <w:szCs w:val="24"/>
-        </w:rPr>
-      </w:pPr>
-      <w:r>
-        <w:rPr>
-          <w:rFonts w:ascii="Times New Roman" w:eastAsia="MS Mincho" w:hAnsi="Times New Roman"/>
-          <w:color w:val="B2B2B2"/>
+          <w:color w:val="FF00CC"/>
+          <w:sz w:val="24"/>
+          <w:szCs w:val="24"/>
+        </w:rPr>
+      </w:pPr>
+      <w:r>
+        <w:rPr>
+          <w:rFonts w:ascii="Times New Roman" w:eastAsia="MS Mincho" w:hAnsi="Times New Roman"/>
+          <w:color w:val="FF00CC"/>
           <w:sz w:val="24"/>
           <w:szCs w:val="24"/>
         </w:rPr>
@@ -1070,7 +1065,7 @@
         <w:ind w:firstLine="360" w:left="360" w:right="0"/>
         <w:rPr>
           <w:rFonts w:ascii="Times New Roman" w:eastAsia="MS Mincho" w:hAnsi="Times New Roman"/>
-          <w:color w:val="B2B2B2"/>
+          <w:color w:val="FF00CC"/>
           <w:sz w:val="28"/>
           <w:szCs w:val="28"/>
         </w:rPr>
@@ -1078,7 +1073,7 @@
       <w:r>
         <w:rPr>
           <w:rFonts w:ascii="Times New Roman" w:eastAsia="MS Mincho" w:hAnsi="Times New Roman"/>
-          <w:color w:val="B2B2B2"/>
+          <w:color w:val="FF00CC"/>
           <w:sz w:val="28"/>
           <w:szCs w:val="28"/>
         </w:rPr>
@@ -1090,34 +1085,34 @@
         <w:pStyle w:val="style25"/>
         <w:rPr>
           <w:rFonts w:ascii="Times New Roman" w:eastAsia="MS Mincho" w:hAnsi="Times New Roman"/>
-          <w:color w:val="B2B2B2"/>
-          <w:sz w:val="24"/>
-          <w:szCs w:val="24"/>
-        </w:rPr>
-      </w:pPr>
-      <w:r>
-        <w:rPr>
-          <w:rFonts w:ascii="Times New Roman" w:eastAsia="MS Mincho" w:hAnsi="Times New Roman"/>
-          <w:color w:val="B2B2B2"/>
-          <w:sz w:val="24"/>
-          <w:szCs w:val="24"/>
-        </w:rPr>
-      </w:r>
-    </w:p>
-    <w:p>
-      <w:pPr>
-        <w:pStyle w:val="style25"/>
-        <w:rPr>
-          <w:rFonts w:ascii="Times New Roman" w:eastAsia="MS Mincho" w:hAnsi="Times New Roman"/>
-          <w:color w:val="B2B2B2"/>
-          <w:sz w:val="24"/>
-          <w:szCs w:val="24"/>
-        </w:rPr>
-      </w:pPr>
-      <w:r>
-        <w:rPr>
-          <w:rFonts w:ascii="Times New Roman" w:eastAsia="MS Mincho" w:hAnsi="Times New Roman"/>
-          <w:color w:val="B2B2B2"/>
+          <w:color w:val="FF00CC"/>
+          <w:sz w:val="24"/>
+          <w:szCs w:val="24"/>
+        </w:rPr>
+      </w:pPr>
+      <w:r>
+        <w:rPr>
+          <w:rFonts w:ascii="Times New Roman" w:eastAsia="MS Mincho" w:hAnsi="Times New Roman"/>
+          <w:color w:val="FF00CC"/>
+          <w:sz w:val="24"/>
+          <w:szCs w:val="24"/>
+        </w:rPr>
+      </w:r>
+    </w:p>
+    <w:p>
+      <w:pPr>
+        <w:pStyle w:val="style25"/>
+        <w:rPr>
+          <w:rFonts w:ascii="Times New Roman" w:eastAsia="MS Mincho" w:hAnsi="Times New Roman"/>
+          <w:color w:val="FF00CC"/>
+          <w:sz w:val="24"/>
+          <w:szCs w:val="24"/>
+        </w:rPr>
+      </w:pPr>
+      <w:r>
+        <w:rPr>
+          <w:rFonts w:ascii="Times New Roman" w:eastAsia="MS Mincho" w:hAnsi="Times New Roman"/>
+          <w:color w:val="FF00CC"/>
           <w:sz w:val="24"/>
           <w:szCs w:val="24"/>
         </w:rPr>
@@ -1126,7 +1121,7 @@
       <w:r>
         <w:rPr>
           <w:rFonts w:ascii="Times New Roman" w:eastAsia="MS Mincho" w:hAnsi="Times New Roman"/>
-          <w:color w:val="B2B2B2"/>
+          <w:color w:val="FF00CC"/>
           <w:sz w:val="24"/>
           <w:szCs w:val="24"/>
         </w:rPr>
@@ -1134,8 +1129,8 @@
       </w:r>
       <w:r>
         <w:rPr>
-          <w:rFonts w:ascii="Times New Roman" w:cs="" w:hAnsi="Times New Roman"/>
-          <w:color w:val="B2B2B2"/>
+          <w:rFonts w:ascii="Times New Roman" w:hAnsi="Times New Roman"/>
+          <w:color w:val="FF00CC"/>
           <w:sz w:val="24"/>
           <w:szCs w:val="24"/>
           <w:lang w:eastAsia="zh-TW"/>
@@ -1145,7 +1140,7 @@
       <w:r>
         <w:rPr>
           <w:rFonts w:ascii="Times New Roman" w:eastAsia="MS Mincho" w:hAnsi="Times New Roman"/>
-          <w:color w:val="B2B2B2"/>
+          <w:color w:val="FF00CC"/>
           <w:sz w:val="24"/>
           <w:szCs w:val="24"/>
         </w:rPr>
@@ -1159,16 +1154,16 @@
         <w:rPr>
           <w:rFonts w:ascii="Times New Roman" w:eastAsia="MS Mincho" w:hAnsi="Times New Roman"/>
           <w:bCs/>
-          <w:color w:val="B2B2B2"/>
-          <w:sz w:val="24"/>
-          <w:szCs w:val="24"/>
-        </w:rPr>
-      </w:pPr>
-      <w:r>
-        <w:rPr>
-          <w:rFonts w:ascii="Times New Roman" w:eastAsia="MS Mincho" w:hAnsi="Times New Roman"/>
-          <w:bCs/>
-          <w:color w:val="B2B2B2"/>
+          <w:color w:val="FF00CC"/>
+          <w:sz w:val="24"/>
+          <w:szCs w:val="24"/>
+        </w:rPr>
+      </w:pPr>
+      <w:r>
+        <w:rPr>
+          <w:rFonts w:ascii="Times New Roman" w:eastAsia="MS Mincho" w:hAnsi="Times New Roman"/>
+          <w:bCs/>
+          <w:color w:val="FF00CC"/>
           <w:sz w:val="24"/>
           <w:szCs w:val="24"/>
         </w:rPr>
@@ -1179,7 +1174,7 @@
           <w:rFonts w:ascii="Times New Roman" w:eastAsia="MS Mincho" w:hAnsi="Times New Roman"/>
           <w:b/>
           <w:bCs/>
-          <w:color w:val="B2B2B2"/>
+          <w:color w:val="FF00CC"/>
           <w:sz w:val="24"/>
           <w:szCs w:val="24"/>
         </w:rPr>
@@ -1189,7 +1184,7 @@
         <w:rPr>
           <w:rFonts w:ascii="Times New Roman" w:eastAsia="MS Mincho" w:hAnsi="Times New Roman"/>
           <w:bCs/>
-          <w:color w:val="B2B2B2"/>
+          <w:color w:val="FF00CC"/>
           <w:sz w:val="24"/>
           <w:szCs w:val="24"/>
         </w:rPr>
@@ -1202,6 +1197,7 @@
         <w:ind w:firstLine="720" w:left="0" w:right="0"/>
         <w:rPr>
           <w:rFonts w:ascii="Times New Roman" w:hAnsi="Times New Roman"/>
+          <w:color w:val="FF00CC"/>
           <w:sz w:val="24"/>
           <w:szCs w:val="24"/>
           <w:lang w:eastAsia="zh-TW"/>
@@ -1210,6 +1206,7 @@
       <w:r>
         <w:rPr>
           <w:rFonts w:ascii="Times New Roman" w:hAnsi="Times New Roman"/>
+          <w:color w:val="FF00CC"/>
           <w:sz w:val="24"/>
           <w:szCs w:val="24"/>
           <w:lang w:eastAsia="zh-TW"/>
@@ -1222,13 +1219,15 @@
         <w:ind w:firstLine="720" w:left="0" w:right="0"/>
         <w:rPr>
           <w:rFonts w:ascii="Times New Roman" w:eastAsia="MS Mincho" w:hAnsi="Times New Roman"/>
-          <w:sz w:val="24"/>
-          <w:szCs w:val="24"/>
-        </w:rPr>
-      </w:pPr>
-      <w:r>
-        <w:rPr>
-          <w:rFonts w:ascii="Times New Roman" w:eastAsia="MS Mincho" w:hAnsi="Times New Roman"/>
+          <w:color w:val="FF00CC"/>
+          <w:sz w:val="24"/>
+          <w:szCs w:val="24"/>
+        </w:rPr>
+      </w:pPr>
+      <w:r>
+        <w:rPr>
+          <w:rFonts w:ascii="Times New Roman" w:eastAsia="MS Mincho" w:hAnsi="Times New Roman"/>
+          <w:color w:val="FF00CC"/>
           <w:sz w:val="24"/>
           <w:szCs w:val="24"/>
         </w:rPr>
@@ -1241,6 +1240,7 @@
         <w:ind w:hanging="0" w:left="720" w:right="0"/>
         <w:rPr>
           <w:rFonts w:ascii="Times New Roman" w:eastAsia="MS Mincho" w:hAnsi="Times New Roman"/>
+          <w:color w:val="FF00CC"/>
           <w:sz w:val="28"/>
           <w:szCs w:val="28"/>
         </w:rPr>
@@ -1248,6 +1248,7 @@
       <w:r>
         <w:rPr>
           <w:rFonts w:ascii="Times New Roman" w:eastAsia="MS Mincho" w:hAnsi="Times New Roman"/>
+          <w:color w:val="FF00CC"/>
           <w:sz w:val="28"/>
           <w:szCs w:val="28"/>
         </w:rPr>
@@ -1259,30 +1260,34 @@
         <w:pStyle w:val="style25"/>
         <w:rPr>
           <w:rFonts w:ascii="Times New Roman" w:eastAsia="MS Mincho" w:hAnsi="Times New Roman"/>
-          <w:sz w:val="24"/>
-          <w:szCs w:val="24"/>
-        </w:rPr>
-      </w:pPr>
-      <w:r>
-        <w:rPr>
-          <w:rFonts w:ascii="Times New Roman" w:eastAsia="MS Mincho" w:hAnsi="Times New Roman"/>
-          <w:sz w:val="24"/>
-          <w:szCs w:val="24"/>
-        </w:rPr>
-      </w:r>
-    </w:p>
-    <w:p>
-      <w:pPr>
-        <w:pStyle w:val="style25"/>
-        <w:rPr>
-          <w:rFonts w:ascii="Times New Roman" w:eastAsia="MS Mincho" w:hAnsi="Times New Roman"/>
-          <w:sz w:val="24"/>
-          <w:szCs w:val="24"/>
-        </w:rPr>
-      </w:pPr>
-      <w:r>
-        <w:rPr>
-          <w:rFonts w:ascii="Times New Roman" w:eastAsia="MS Mincho" w:hAnsi="Times New Roman"/>
+          <w:color w:val="FF00CC"/>
+          <w:sz w:val="24"/>
+          <w:szCs w:val="24"/>
+        </w:rPr>
+      </w:pPr>
+      <w:r>
+        <w:rPr>
+          <w:rFonts w:ascii="Times New Roman" w:eastAsia="MS Mincho" w:hAnsi="Times New Roman"/>
+          <w:color w:val="FF00CC"/>
+          <w:sz w:val="24"/>
+          <w:szCs w:val="24"/>
+        </w:rPr>
+      </w:r>
+    </w:p>
+    <w:p>
+      <w:pPr>
+        <w:pStyle w:val="style25"/>
+        <w:rPr>
+          <w:rFonts w:ascii="Times New Roman" w:eastAsia="MS Mincho" w:hAnsi="Times New Roman"/>
+          <w:color w:val="FF00CC"/>
+          <w:sz w:val="24"/>
+          <w:szCs w:val="24"/>
+        </w:rPr>
+      </w:pPr>
+      <w:r>
+        <w:rPr>
+          <w:rFonts w:ascii="Times New Roman" w:eastAsia="MS Mincho" w:hAnsi="Times New Roman"/>
+          <w:color w:val="FF00CC"/>
           <w:sz w:val="24"/>
           <w:szCs w:val="24"/>
         </w:rPr>
@@ -1291,6 +1296,7 @@
       <w:r>
         <w:rPr>
           <w:rFonts w:ascii="Times New Roman" w:eastAsia="MS Mincho" w:hAnsi="Times New Roman"/>
+          <w:color w:val="FF00CC"/>
           <w:sz w:val="24"/>
           <w:szCs w:val="24"/>
         </w:rPr>
@@ -1299,6 +1305,7 @@
       <w:r>
         <w:rPr>
           <w:rFonts w:ascii="Times New Roman" w:cs="Times New Roman" w:hAnsi="Times New Roman"/>
+          <w:color w:val="FF00CC"/>
           <w:sz w:val="24"/>
           <w:szCs w:val="24"/>
           <w:lang w:eastAsia="zh-TW"/>
@@ -1308,6 +1315,7 @@
       <w:r>
         <w:rPr>
           <w:rFonts w:ascii="Times New Roman" w:eastAsia="MS Mincho" w:hAnsi="Times New Roman"/>
+          <w:color w:val="FF00CC"/>
           <w:sz w:val="24"/>
           <w:szCs w:val="24"/>
         </w:rPr>
@@ -1320,13 +1328,15 @@
         <w:rPr>
           <w:rFonts w:ascii="Times New Roman" w:eastAsia="MS Mincho" w:hAnsi="Times New Roman"/>
           <w:bCs/>
-          <w:sz w:val="24"/>
-          <w:szCs w:val="24"/>
-        </w:rPr>
-      </w:pPr>
-      <w:r>
-        <w:rPr>
-          <w:rFonts w:ascii="Times New Roman" w:eastAsia="MS Mincho" w:hAnsi="Times New Roman"/>
+          <w:color w:val="FF00CC"/>
+          <w:sz w:val="24"/>
+          <w:szCs w:val="24"/>
+        </w:rPr>
+      </w:pPr>
+      <w:r>
+        <w:rPr>
+          <w:rFonts w:ascii="Times New Roman" w:eastAsia="MS Mincho" w:hAnsi="Times New Roman"/>
+          <w:color w:val="FF00CC"/>
           <w:sz w:val="24"/>
           <w:szCs w:val="24"/>
         </w:rPr>
@@ -1337,6 +1347,7 @@
         <w:rPr>
           <w:rFonts w:ascii="Times New Roman" w:eastAsia="MS Mincho" w:hAnsi="Times New Roman"/>
           <w:bCs/>
+          <w:color w:val="FF00CC"/>
           <w:sz w:val="24"/>
           <w:szCs w:val="24"/>
         </w:rPr>
@@ -1347,6 +1358,7 @@
           <w:rFonts w:ascii="Times New Roman" w:eastAsia="MS Mincho" w:hAnsi="Times New Roman"/>
           <w:b/>
           <w:bCs/>
+          <w:color w:val="FF00CC"/>
           <w:sz w:val="24"/>
           <w:szCs w:val="24"/>
         </w:rPr>
@@ -1356,6 +1368,7 @@
         <w:rPr>
           <w:rFonts w:ascii="Times New Roman" w:eastAsia="MS Mincho" w:hAnsi="Times New Roman"/>
           <w:bCs/>
+          <w:color w:val="FF00CC"/>
           <w:sz w:val="24"/>
           <w:szCs w:val="24"/>
         </w:rPr>
@@ -1427,13 +1440,15 @@
         <w:ind w:hanging="0" w:left="720" w:right="0"/>
         <w:rPr>
           <w:rFonts w:ascii="Times New Roman" w:eastAsia="MS Mincho" w:hAnsi="Times New Roman"/>
-          <w:sz w:val="24"/>
-          <w:szCs w:val="24"/>
-        </w:rPr>
-      </w:pPr>
-      <w:r>
-        <w:rPr>
-          <w:rFonts w:ascii="Times New Roman" w:eastAsia="MS Mincho" w:hAnsi="Times New Roman"/>
+          <w:color w:val="FF00CC"/>
+          <w:sz w:val="24"/>
+          <w:szCs w:val="24"/>
+        </w:rPr>
+      </w:pPr>
+      <w:r>
+        <w:rPr>
+          <w:rFonts w:ascii="Times New Roman" w:eastAsia="MS Mincho" w:hAnsi="Times New Roman"/>
+          <w:color w:val="FF00CC"/>
           <w:sz w:val="24"/>
           <w:szCs w:val="24"/>
         </w:rPr>
@@ -1445,6 +1460,7 @@
         <w:pStyle w:val="style25"/>
         <w:rPr>
           <w:rFonts w:ascii="Times New Roman" w:eastAsia="MS Mincho" w:hAnsi="Times New Roman"/>
+          <w:color w:val="FF00CC"/>
           <w:sz w:val="28"/>
           <w:szCs w:val="28"/>
         </w:rPr>
@@ -1452,6 +1468,7 @@
       <w:r>
         <w:rPr>
           <w:rFonts w:ascii="Times New Roman" w:eastAsia="MS Mincho" w:hAnsi="Times New Roman"/>
+          <w:color w:val="FF00CC"/>
           <w:sz w:val="24"/>
           <w:szCs w:val="24"/>
         </w:rPr>
@@ -1460,14 +1477,16 @@
       <w:r>
         <w:rPr>
           <w:rFonts w:ascii="Times New Roman" w:eastAsia="MS Mincho" w:hAnsi="Times New Roman"/>
-          <w:sz w:val="24"/>
-          <w:szCs w:val="24"/>
-        </w:rPr>
-        <w:tab/>
-      </w:r>
-      <w:r>
-        <w:rPr>
-          <w:rFonts w:ascii="Times New Roman" w:eastAsia="MS Mincho" w:hAnsi="Times New Roman"/>
+          <w:color w:val="FF00CC"/>
+          <w:sz w:val="24"/>
+          <w:szCs w:val="24"/>
+        </w:rPr>
+        <w:tab/>
+      </w:r>
+      <w:r>
+        <w:rPr>
+          <w:rFonts w:ascii="Times New Roman" w:eastAsia="MS Mincho" w:hAnsi="Times New Roman"/>
+          <w:color w:val="FF00CC"/>
           <w:sz w:val="28"/>
           <w:szCs w:val="28"/>
         </w:rPr>
@@ -1479,30 +1498,34 @@
         <w:pStyle w:val="style25"/>
         <w:rPr>
           <w:rFonts w:ascii="Times New Roman" w:eastAsia="MS Mincho" w:hAnsi="Times New Roman"/>
-          <w:sz w:val="24"/>
-          <w:szCs w:val="24"/>
-        </w:rPr>
-      </w:pPr>
-      <w:r>
-        <w:rPr>
-          <w:rFonts w:ascii="Times New Roman" w:eastAsia="MS Mincho" w:hAnsi="Times New Roman"/>
-          <w:sz w:val="24"/>
-          <w:szCs w:val="24"/>
-        </w:rPr>
-      </w:r>
-    </w:p>
-    <w:p>
-      <w:pPr>
-        <w:pStyle w:val="style25"/>
-        <w:rPr>
-          <w:rFonts w:ascii="Times New Roman" w:eastAsia="MS Mincho" w:hAnsi="Times New Roman"/>
-          <w:sz w:val="24"/>
-          <w:szCs w:val="24"/>
-        </w:rPr>
-      </w:pPr>
-      <w:r>
-        <w:rPr>
-          <w:rFonts w:ascii="Times New Roman" w:eastAsia="MS Mincho" w:hAnsi="Times New Roman"/>
+          <w:color w:val="FF00CC"/>
+          <w:sz w:val="24"/>
+          <w:szCs w:val="24"/>
+        </w:rPr>
+      </w:pPr>
+      <w:r>
+        <w:rPr>
+          <w:rFonts w:ascii="Times New Roman" w:eastAsia="MS Mincho" w:hAnsi="Times New Roman"/>
+          <w:color w:val="FF00CC"/>
+          <w:sz w:val="24"/>
+          <w:szCs w:val="24"/>
+        </w:rPr>
+      </w:r>
+    </w:p>
+    <w:p>
+      <w:pPr>
+        <w:pStyle w:val="style25"/>
+        <w:rPr>
+          <w:rFonts w:ascii="Times New Roman" w:eastAsia="MS Mincho" w:hAnsi="Times New Roman"/>
+          <w:color w:val="FF00CC"/>
+          <w:sz w:val="24"/>
+          <w:szCs w:val="24"/>
+        </w:rPr>
+      </w:pPr>
+      <w:r>
+        <w:rPr>
+          <w:rFonts w:ascii="Times New Roman" w:eastAsia="MS Mincho" w:hAnsi="Times New Roman"/>
+          <w:color w:val="FF00CC"/>
           <w:sz w:val="24"/>
           <w:szCs w:val="24"/>
         </w:rPr>
@@ -1511,6 +1534,7 @@
       <w:r>
         <w:rPr>
           <w:rFonts w:ascii="Times New Roman" w:eastAsia="MS Mincho" w:hAnsi="Times New Roman"/>
+          <w:color w:val="FF00CC"/>
           <w:sz w:val="24"/>
           <w:szCs w:val="24"/>
         </w:rPr>
@@ -1524,22 +1548,25 @@
         <w:rPr>
           <w:rFonts w:ascii="Times New Roman" w:eastAsia="MS Mincho" w:hAnsi="Times New Roman"/>
           <w:bCs/>
-          <w:sz w:val="24"/>
-          <w:szCs w:val="24"/>
-        </w:rPr>
-      </w:pPr>
-      <w:r>
-        <w:rPr>
-          <w:rFonts w:ascii="Times New Roman" w:eastAsia="MS Mincho" w:hAnsi="Times New Roman"/>
-          <w:sz w:val="24"/>
-          <w:szCs w:val="24"/>
-        </w:rPr>
-        <w:tab/>
-      </w:r>
-      <w:r>
-        <w:rPr>
-          <w:rFonts w:ascii="Times New Roman" w:eastAsia="MS Mincho" w:hAnsi="Times New Roman"/>
-          <w:bCs/>
+          <w:color w:val="FF00CC"/>
+          <w:sz w:val="24"/>
+          <w:szCs w:val="24"/>
+        </w:rPr>
+      </w:pPr>
+      <w:r>
+        <w:rPr>
+          <w:rFonts w:ascii="Times New Roman" w:eastAsia="MS Mincho" w:hAnsi="Times New Roman"/>
+          <w:color w:val="FF00CC"/>
+          <w:sz w:val="24"/>
+          <w:szCs w:val="24"/>
+        </w:rPr>
+        <w:tab/>
+      </w:r>
+      <w:r>
+        <w:rPr>
+          <w:rFonts w:ascii="Times New Roman" w:eastAsia="MS Mincho" w:hAnsi="Times New Roman"/>
+          <w:bCs/>
+          <w:color w:val="FF00CC"/>
           <w:sz w:val="24"/>
           <w:szCs w:val="24"/>
         </w:rPr>
@@ -1550,6 +1577,7 @@
           <w:rFonts w:ascii="Times New Roman" w:eastAsia="MS Mincho" w:hAnsi="Times New Roman"/>
           <w:b/>
           <w:bCs/>
+          <w:color w:val="FF00CC"/>
           <w:sz w:val="24"/>
           <w:szCs w:val="24"/>
         </w:rPr>
@@ -1559,6 +1587,7 @@
         <w:rPr>
           <w:rFonts w:ascii="Times New Roman" w:eastAsia="MS Mincho" w:hAnsi="Times New Roman"/>
           <w:bCs/>
+          <w:color w:val="FF00CC"/>
           <w:sz w:val="24"/>
           <w:szCs w:val="24"/>
         </w:rPr>
@@ -1571,14 +1600,16 @@
         <w:rPr>
           <w:rFonts w:ascii="Times New Roman" w:eastAsia="MS Mincho" w:hAnsi="Times New Roman"/>
           <w:bCs/>
-          <w:sz w:val="24"/>
-          <w:szCs w:val="24"/>
-        </w:rPr>
-      </w:pPr>
-      <w:r>
-        <w:rPr>
-          <w:rFonts w:ascii="Times New Roman" w:eastAsia="MS Mincho" w:hAnsi="Times New Roman"/>
-          <w:bCs/>
+          <w:color w:val="FF00CC"/>
+          <w:sz w:val="24"/>
+          <w:szCs w:val="24"/>
+        </w:rPr>
+      </w:pPr>
+      <w:r>
+        <w:rPr>
+          <w:rFonts w:ascii="Times New Roman" w:eastAsia="MS Mincho" w:hAnsi="Times New Roman"/>
+          <w:bCs/>
+          <w:color w:val="FF00CC"/>
           <w:sz w:val="24"/>
           <w:szCs w:val="24"/>
         </w:rPr>
@@ -1590,6 +1621,7 @@
           <w:rFonts w:ascii="Times New Roman" w:eastAsia="MS Mincho" w:hAnsi="Times New Roman"/>
           <w:b/>
           <w:bCs/>
+          <w:color w:val="FF00CC"/>
           <w:sz w:val="24"/>
           <w:szCs w:val="24"/>
         </w:rPr>
@@ -1599,6 +1631,7 @@
         <w:rPr>
           <w:rFonts w:ascii="Times New Roman" w:eastAsia="MS Mincho" w:hAnsi="Times New Roman"/>
           <w:bCs/>
+          <w:color w:val="FF00CC"/>
           <w:sz w:val="24"/>
           <w:szCs w:val="24"/>
         </w:rPr>
@@ -1610,31 +1643,34 @@
         <w:pStyle w:val="style25"/>
         <w:rPr>
           <w:rFonts w:ascii="Times New Roman" w:eastAsia="MS Mincho" w:hAnsi="Times New Roman"/>
-          <w:sz w:val="24"/>
-          <w:szCs w:val="24"/>
-        </w:rPr>
-      </w:pPr>
-      <w:r>
-        <w:rPr>
-          <w:rFonts w:ascii="Times New Roman" w:eastAsia="MS Mincho" w:hAnsi="Times New Roman"/>
-          <w:sz w:val="24"/>
-          <w:szCs w:val="24"/>
-        </w:rPr>
-      </w:r>
-    </w:p>
-    <w:p>
-      <w:pPr>
-        <w:pStyle w:val="style25"/>
-        <w:rPr>
-          <w:rFonts w:ascii="Times New Roman" w:eastAsia="MS Mincho" w:hAnsi="Times New Roman"/>
-          <w:color w:val="B2B2B2"/>
-          <w:sz w:val="24"/>
-          <w:szCs w:val="24"/>
-        </w:rPr>
-      </w:pPr>
-      <w:r>
-        <w:rPr>
-          <w:rFonts w:ascii="Times New Roman" w:eastAsia="MS Mincho" w:hAnsi="Times New Roman"/>
+          <w:color w:val="000000"/>
+          <w:sz w:val="24"/>
+          <w:szCs w:val="24"/>
+        </w:rPr>
+      </w:pPr>
+      <w:r>
+        <w:rPr>
+          <w:rFonts w:ascii="Times New Roman" w:eastAsia="MS Mincho" w:hAnsi="Times New Roman"/>
+          <w:color w:val="000000"/>
+          <w:sz w:val="24"/>
+          <w:szCs w:val="24"/>
+        </w:rPr>
+      </w:r>
+    </w:p>
+    <w:p>
+      <w:pPr>
+        <w:pStyle w:val="style25"/>
+        <w:rPr>
+          <w:rFonts w:ascii="Times New Roman" w:eastAsia="MS Mincho" w:hAnsi="Times New Roman"/>
+          <w:color w:val="000000"/>
+          <w:sz w:val="24"/>
+          <w:szCs w:val="24"/>
+        </w:rPr>
+      </w:pPr>
+      <w:r>
+        <w:rPr>
+          <w:rFonts w:ascii="Times New Roman" w:eastAsia="MS Mincho" w:hAnsi="Times New Roman"/>
+          <w:color w:val="000000"/>
           <w:sz w:val="24"/>
           <w:szCs w:val="24"/>
         </w:rPr>
@@ -1643,18 +1679,11 @@
       <w:r>
         <w:rPr>
           <w:rFonts w:ascii="Times New Roman" w:eastAsia="MS Mincho" w:hAnsi="Times New Roman"/>
-          <w:sz w:val="24"/>
-          <w:szCs w:val="24"/>
-        </w:rPr>
-        <w:tab/>
-      </w:r>
-      <w:r>
-        <w:rPr>
-          <w:rFonts w:ascii="Times New Roman" w:eastAsia="MS Mincho" w:hAnsi="Times New Roman"/>
-          <w:color w:val="B2B2B2"/>
-          <w:sz w:val="24"/>
-          <w:szCs w:val="24"/>
-        </w:rPr>
+          <w:color w:val="000000"/>
+          <w:sz w:val="24"/>
+          <w:szCs w:val="24"/>
+        </w:rPr>
+        <w:tab/>
         <w:t>2.b</w:t>
       </w:r>
     </w:p>
@@ -1664,7 +1693,7 @@
         <w:ind w:firstLine="720" w:left="0" w:right="0"/>
         <w:rPr>
           <w:rFonts w:ascii="Times New Roman" w:eastAsia="MS Mincho" w:hAnsi="Times New Roman"/>
-          <w:color w:val="B2B2B2"/>
+          <w:color w:val="000000"/>
           <w:sz w:val="28"/>
           <w:szCs w:val="28"/>
         </w:rPr>
@@ -1672,7 +1701,7 @@
       <w:r>
         <w:rPr>
           <w:rFonts w:ascii="Times New Roman" w:eastAsia="MS Mincho" w:hAnsi="Times New Roman"/>
-          <w:color w:val="B2B2B2"/>
+          <w:color w:val="000000"/>
           <w:sz w:val="28"/>
           <w:szCs w:val="28"/>
         </w:rPr>
@@ -1684,34 +1713,34 @@
         <w:pStyle w:val="style25"/>
         <w:rPr>
           <w:rFonts w:ascii="Times New Roman" w:eastAsia="MS Mincho" w:hAnsi="Times New Roman"/>
-          <w:color w:val="B2B2B2"/>
-          <w:sz w:val="24"/>
-          <w:szCs w:val="24"/>
-        </w:rPr>
-      </w:pPr>
-      <w:r>
-        <w:rPr>
-          <w:rFonts w:ascii="Times New Roman" w:eastAsia="MS Mincho" w:hAnsi="Times New Roman"/>
-          <w:color w:val="B2B2B2"/>
-          <w:sz w:val="24"/>
-          <w:szCs w:val="24"/>
-        </w:rPr>
-      </w:r>
-    </w:p>
-    <w:p>
-      <w:pPr>
-        <w:pStyle w:val="style25"/>
-        <w:rPr>
-          <w:rFonts w:ascii="Times New Roman" w:eastAsia="MS Mincho" w:hAnsi="Times New Roman"/>
-          <w:color w:val="B2B2B2"/>
-          <w:sz w:val="24"/>
-          <w:szCs w:val="24"/>
-        </w:rPr>
-      </w:pPr>
-      <w:r>
-        <w:rPr>
-          <w:rFonts w:ascii="Times New Roman" w:eastAsia="MS Mincho" w:hAnsi="Times New Roman"/>
-          <w:color w:val="B2B2B2"/>
+          <w:color w:val="000000"/>
+          <w:sz w:val="24"/>
+          <w:szCs w:val="24"/>
+        </w:rPr>
+      </w:pPr>
+      <w:r>
+        <w:rPr>
+          <w:rFonts w:ascii="Times New Roman" w:eastAsia="MS Mincho" w:hAnsi="Times New Roman"/>
+          <w:color w:val="000000"/>
+          <w:sz w:val="24"/>
+          <w:szCs w:val="24"/>
+        </w:rPr>
+      </w:r>
+    </w:p>
+    <w:p>
+      <w:pPr>
+        <w:pStyle w:val="style25"/>
+        <w:rPr>
+          <w:rFonts w:ascii="Times New Roman" w:eastAsia="MS Mincho" w:hAnsi="Times New Roman"/>
+          <w:color w:val="FF00CC"/>
+          <w:sz w:val="24"/>
+          <w:szCs w:val="24"/>
+        </w:rPr>
+      </w:pPr>
+      <w:r>
+        <w:rPr>
+          <w:rFonts w:ascii="Times New Roman" w:eastAsia="MS Mincho" w:hAnsi="Times New Roman"/>
+          <w:color w:val="FF00CC"/>
           <w:sz w:val="24"/>
           <w:szCs w:val="24"/>
         </w:rPr>
@@ -1720,7 +1749,7 @@
       <w:r>
         <w:rPr>
           <w:rFonts w:ascii="Times New Roman" w:eastAsia="MS Mincho" w:hAnsi="Times New Roman"/>
-          <w:color w:val="B2B2B2"/>
+          <w:color w:val="FF00CC"/>
           <w:sz w:val="24"/>
           <w:szCs w:val="24"/>
         </w:rPr>
@@ -1732,25 +1761,25 @@
         <w:pStyle w:val="style25"/>
         <w:rPr>
           <w:rFonts w:ascii="Times New Roman" w:eastAsia="MS Mincho" w:hAnsi="Times New Roman"/>
-          <w:color w:val="B2B2B2"/>
-          <w:sz w:val="24"/>
-          <w:szCs w:val="24"/>
-        </w:rPr>
-      </w:pPr>
-      <w:r>
-        <w:rPr>
-          <w:rFonts w:ascii="Times New Roman" w:eastAsia="MS Mincho" w:hAnsi="Times New Roman"/>
-          <w:color w:val="B2B2B2"/>
-          <w:sz w:val="24"/>
-          <w:szCs w:val="24"/>
-        </w:rPr>
-        <w:tab/>
-      </w:r>
-      <w:r>
-        <w:rPr>
-          <w:rFonts w:ascii="Times New Roman" w:eastAsia="MS Mincho" w:hAnsi="Times New Roman"/>
-          <w:bCs/>
-          <w:color w:val="B2B2B2"/>
+          <w:color w:val="FF00CC"/>
+          <w:sz w:val="24"/>
+          <w:szCs w:val="24"/>
+        </w:rPr>
+      </w:pPr>
+      <w:r>
+        <w:rPr>
+          <w:rFonts w:ascii="Times New Roman" w:eastAsia="MS Mincho" w:hAnsi="Times New Roman"/>
+          <w:color w:val="FF00CC"/>
+          <w:sz w:val="24"/>
+          <w:szCs w:val="24"/>
+        </w:rPr>
+        <w:tab/>
+      </w:r>
+      <w:r>
+        <w:rPr>
+          <w:rFonts w:ascii="Times New Roman" w:eastAsia="MS Mincho" w:hAnsi="Times New Roman"/>
+          <w:bCs/>
+          <w:color w:val="FF00CC"/>
           <w:sz w:val="24"/>
           <w:szCs w:val="24"/>
         </w:rPr>
@@ -1761,7 +1790,7 @@
           <w:rFonts w:ascii="Times New Roman" w:eastAsia="MS Mincho" w:hAnsi="Times New Roman"/>
           <w:b/>
           <w:bCs/>
-          <w:color w:val="B2B2B2"/>
+          <w:color w:val="FF00CC"/>
           <w:sz w:val="24"/>
           <w:szCs w:val="24"/>
         </w:rPr>
@@ -1771,7 +1800,7 @@
         <w:rPr>
           <w:rFonts w:ascii="Times New Roman" w:eastAsia="MS Mincho" w:hAnsi="Times New Roman"/>
           <w:bCs/>
-          <w:color w:val="B2B2B2"/>
+          <w:color w:val="FF00CC"/>
           <w:sz w:val="24"/>
           <w:szCs w:val="24"/>
         </w:rPr>
@@ -1780,7 +1809,7 @@
       <w:r>
         <w:rPr>
           <w:rFonts w:ascii="Times New Roman" w:eastAsia="MS Mincho" w:hAnsi="Times New Roman"/>
-          <w:color w:val="B2B2B2"/>
+          <w:color w:val="FF00CC"/>
           <w:sz w:val="24"/>
           <w:szCs w:val="24"/>
         </w:rPr>
@@ -1791,38 +1820,38 @@
       <w:pPr>
         <w:pStyle w:val="style25"/>
         <w:rPr>
-          <w:rFonts w:ascii="Times New Roman" w:cs="" w:hAnsi="Times New Roman"/>
-          <w:color w:val="B2B2B2"/>
-          <w:sz w:val="24"/>
-          <w:szCs w:val="24"/>
-          <w:lang w:eastAsia="zh-TW"/>
-        </w:rPr>
-      </w:pPr>
-      <w:r>
-        <w:rPr>
-          <w:rFonts w:ascii="Times New Roman" w:cs="" w:hAnsi="Times New Roman"/>
-          <w:color w:val="B2B2B2"/>
-          <w:sz w:val="24"/>
-          <w:szCs w:val="24"/>
-          <w:lang w:eastAsia="zh-TW"/>
-        </w:rPr>
-      </w:r>
-    </w:p>
-    <w:p>
-      <w:pPr>
-        <w:pStyle w:val="style25"/>
-        <w:rPr>
-          <w:rFonts w:ascii="Times New Roman" w:cs="" w:hAnsi="Times New Roman"/>
-          <w:color w:val="B2B2B2"/>
-          <w:sz w:val="24"/>
-          <w:szCs w:val="24"/>
-          <w:lang w:eastAsia="zh-TW"/>
-        </w:rPr>
-      </w:pPr>
-      <w:r>
-        <w:rPr>
-          <w:rFonts w:ascii="Times New Roman" w:cs="" w:hAnsi="Times New Roman"/>
-          <w:color w:val="B2B2B2"/>
+          <w:rFonts w:ascii="Times New Roman" w:hAnsi="Times New Roman"/>
+          <w:color w:val="000000"/>
+          <w:sz w:val="24"/>
+          <w:szCs w:val="24"/>
+          <w:lang w:eastAsia="zh-TW"/>
+        </w:rPr>
+      </w:pPr>
+      <w:r>
+        <w:rPr>
+          <w:rFonts w:ascii="Times New Roman" w:hAnsi="Times New Roman"/>
+          <w:color w:val="000000"/>
+          <w:sz w:val="24"/>
+          <w:szCs w:val="24"/>
+          <w:lang w:eastAsia="zh-TW"/>
+        </w:rPr>
+      </w:r>
+    </w:p>
+    <w:p>
+      <w:pPr>
+        <w:pStyle w:val="style25"/>
+        <w:rPr>
+          <w:rFonts w:ascii="Times New Roman" w:hAnsi="Times New Roman"/>
+          <w:color w:val="000000"/>
+          <w:sz w:val="24"/>
+          <w:szCs w:val="24"/>
+          <w:lang w:eastAsia="zh-TW"/>
+        </w:rPr>
+      </w:pPr>
+      <w:r>
+        <w:rPr>
+          <w:rFonts w:ascii="Times New Roman" w:hAnsi="Times New Roman"/>
+          <w:color w:val="000000"/>
           <w:sz w:val="24"/>
           <w:szCs w:val="24"/>
           <w:lang w:eastAsia="zh-TW"/>
@@ -2223,7 +2252,7 @@
         <w:ind w:hanging="0" w:left="720" w:right="0"/>
         <w:rPr>
           <w:rFonts w:ascii="Times New Roman" w:eastAsia="MS Mincho" w:hAnsi="Times New Roman"/>
-          <w:color w:val="FF3333"/>
+          <w:color w:val="FF00CC"/>
           <w:sz w:val="28"/>
           <w:szCs w:val="28"/>
         </w:rPr>
@@ -2231,7 +2260,7 @@
       <w:r>
         <w:rPr>
           <w:rFonts w:ascii="Times New Roman" w:eastAsia="MS Mincho" w:hAnsi="Times New Roman"/>
-          <w:color w:val="FF3333"/>
+          <w:color w:val="FF00CC"/>
           <w:sz w:val="28"/>
           <w:szCs w:val="28"/>
         </w:rPr>
@@ -2243,30 +2272,34 @@
         <w:pStyle w:val="style25"/>
         <w:rPr>
           <w:rFonts w:ascii="Times New Roman" w:eastAsia="MS Mincho" w:hAnsi="Times New Roman"/>
-          <w:sz w:val="24"/>
-          <w:szCs w:val="24"/>
-        </w:rPr>
-      </w:pPr>
-      <w:r>
-        <w:rPr>
-          <w:rFonts w:ascii="Times New Roman" w:eastAsia="MS Mincho" w:hAnsi="Times New Roman"/>
-          <w:sz w:val="24"/>
-          <w:szCs w:val="24"/>
-        </w:rPr>
-      </w:r>
-    </w:p>
-    <w:p>
-      <w:pPr>
-        <w:pStyle w:val="style25"/>
-        <w:rPr>
-          <w:rFonts w:ascii="Times New Roman" w:eastAsia="MS Mincho" w:hAnsi="Times New Roman"/>
-          <w:sz w:val="24"/>
-          <w:szCs w:val="24"/>
-        </w:rPr>
-      </w:pPr>
-      <w:r>
-        <w:rPr>
-          <w:rFonts w:ascii="Times New Roman" w:eastAsia="MS Mincho" w:hAnsi="Times New Roman"/>
+          <w:color w:val="FF00CC"/>
+          <w:sz w:val="24"/>
+          <w:szCs w:val="24"/>
+        </w:rPr>
+      </w:pPr>
+      <w:r>
+        <w:rPr>
+          <w:rFonts w:ascii="Times New Roman" w:eastAsia="MS Mincho" w:hAnsi="Times New Roman"/>
+          <w:color w:val="FF00CC"/>
+          <w:sz w:val="24"/>
+          <w:szCs w:val="24"/>
+        </w:rPr>
+      </w:r>
+    </w:p>
+    <w:p>
+      <w:pPr>
+        <w:pStyle w:val="style25"/>
+        <w:rPr>
+          <w:rFonts w:ascii="Times New Roman" w:eastAsia="MS Mincho" w:hAnsi="Times New Roman"/>
+          <w:color w:val="FF00CC"/>
+          <w:sz w:val="24"/>
+          <w:szCs w:val="24"/>
+        </w:rPr>
+      </w:pPr>
+      <w:r>
+        <w:rPr>
+          <w:rFonts w:ascii="Times New Roman" w:eastAsia="MS Mincho" w:hAnsi="Times New Roman"/>
+          <w:color w:val="FF00CC"/>
           <w:sz w:val="24"/>
           <w:szCs w:val="24"/>
         </w:rPr>
@@ -2280,22 +2313,25 @@
         <w:rPr>
           <w:rFonts w:ascii="Times New Roman" w:eastAsia="MS Mincho" w:hAnsi="Times New Roman"/>
           <w:bCs/>
-          <w:sz w:val="24"/>
-          <w:szCs w:val="24"/>
-        </w:rPr>
-      </w:pPr>
-      <w:r>
-        <w:rPr>
-          <w:rFonts w:ascii="Times New Roman" w:eastAsia="MS Mincho" w:hAnsi="Times New Roman"/>
-          <w:sz w:val="24"/>
-          <w:szCs w:val="24"/>
-        </w:rPr>
-        <w:tab/>
-      </w:r>
-      <w:r>
-        <w:rPr>
-          <w:rFonts w:ascii="Times New Roman" w:eastAsia="MS Mincho" w:hAnsi="Times New Roman"/>
-          <w:bCs/>
+          <w:color w:val="FF00CC"/>
+          <w:sz w:val="24"/>
+          <w:szCs w:val="24"/>
+        </w:rPr>
+      </w:pPr>
+      <w:r>
+        <w:rPr>
+          <w:rFonts w:ascii="Times New Roman" w:eastAsia="MS Mincho" w:hAnsi="Times New Roman"/>
+          <w:color w:val="FF00CC"/>
+          <w:sz w:val="24"/>
+          <w:szCs w:val="24"/>
+        </w:rPr>
+        <w:tab/>
+      </w:r>
+      <w:r>
+        <w:rPr>
+          <w:rFonts w:ascii="Times New Roman" w:eastAsia="MS Mincho" w:hAnsi="Times New Roman"/>
+          <w:bCs/>
+          <w:color w:val="FF00CC"/>
           <w:sz w:val="24"/>
           <w:szCs w:val="24"/>
         </w:rPr>
@@ -2306,6 +2342,7 @@
           <w:rFonts w:ascii="Times New Roman" w:eastAsia="MS Mincho" w:hAnsi="Times New Roman"/>
           <w:b/>
           <w:bCs/>
+          <w:color w:val="FF00CC"/>
           <w:sz w:val="24"/>
           <w:szCs w:val="24"/>
         </w:rPr>
@@ -2315,6 +2352,7 @@
         <w:rPr>
           <w:rFonts w:ascii="Times New Roman" w:eastAsia="MS Mincho" w:hAnsi="Times New Roman"/>
           <w:bCs/>
+          <w:color w:val="FF00CC"/>
           <w:sz w:val="24"/>
           <w:szCs w:val="24"/>
         </w:rPr>
@@ -2327,14 +2365,16 @@
         <w:rPr>
           <w:rFonts w:ascii="Times New Roman" w:eastAsia="MS Mincho" w:hAnsi="Times New Roman"/>
           <w:bCs/>
-          <w:sz w:val="24"/>
-          <w:szCs w:val="24"/>
-        </w:rPr>
-      </w:pPr>
-      <w:r>
-        <w:rPr>
-          <w:rFonts w:ascii="Times New Roman" w:eastAsia="MS Mincho" w:hAnsi="Times New Roman"/>
-          <w:bCs/>
+          <w:color w:val="FF00CC"/>
+          <w:sz w:val="24"/>
+          <w:szCs w:val="24"/>
+        </w:rPr>
+      </w:pPr>
+      <w:r>
+        <w:rPr>
+          <w:rFonts w:ascii="Times New Roman" w:eastAsia="MS Mincho" w:hAnsi="Times New Roman"/>
+          <w:bCs/>
+          <w:color w:val="FF00CC"/>
           <w:sz w:val="24"/>
           <w:szCs w:val="24"/>
         </w:rPr>
@@ -2346,6 +2386,7 @@
           <w:rFonts w:ascii="Times New Roman" w:eastAsia="MS Mincho" w:hAnsi="Times New Roman"/>
           <w:b/>
           <w:bCs/>
+          <w:color w:val="FF00CC"/>
           <w:sz w:val="24"/>
           <w:szCs w:val="24"/>
         </w:rPr>
@@ -2355,6 +2396,7 @@
         <w:rPr>
           <w:rFonts w:ascii="Times New Roman" w:eastAsia="MS Mincho" w:hAnsi="Times New Roman"/>
           <w:bCs/>
+          <w:color w:val="FF00CC"/>
           <w:sz w:val="24"/>
           <w:szCs w:val="24"/>
         </w:rPr>
@@ -2367,14 +2409,16 @@
         <w:rPr>
           <w:rFonts w:ascii="Times New Roman" w:eastAsia="MS Mincho" w:hAnsi="Times New Roman"/>
           <w:bCs/>
-          <w:sz w:val="24"/>
-          <w:szCs w:val="24"/>
-        </w:rPr>
-      </w:pPr>
-      <w:r>
-        <w:rPr>
-          <w:rFonts w:ascii="Times New Roman" w:eastAsia="MS Mincho" w:hAnsi="Times New Roman"/>
-          <w:bCs/>
+          <w:color w:val="FF00CC"/>
+          <w:sz w:val="24"/>
+          <w:szCs w:val="24"/>
+        </w:rPr>
+      </w:pPr>
+      <w:r>
+        <w:rPr>
+          <w:rFonts w:ascii="Times New Roman" w:eastAsia="MS Mincho" w:hAnsi="Times New Roman"/>
+          <w:bCs/>
+          <w:color w:val="FF00CC"/>
           <w:sz w:val="24"/>
           <w:szCs w:val="24"/>
         </w:rPr>
@@ -3021,15 +3065,15 @@
       <w:pPr>
         <w:pStyle w:val="style25"/>
         <w:rPr>
-          <w:rFonts w:ascii="Times New Roman" w:cs="" w:hAnsi="Times New Roman"/>
-          <w:sz w:val="24"/>
-          <w:szCs w:val="24"/>
-          <w:lang w:eastAsia="zh-TW"/>
-        </w:rPr>
-      </w:pPr>
-      <w:r>
-        <w:rPr>
-          <w:rFonts w:ascii="Times New Roman" w:cs="" w:hAnsi="Times New Roman"/>
+          <w:rFonts w:ascii="Times New Roman" w:hAnsi="Times New Roman"/>
+          <w:sz w:val="24"/>
+          <w:szCs w:val="24"/>
+          <w:lang w:eastAsia="zh-TW"/>
+        </w:rPr>
+      </w:pPr>
+      <w:r>
+        <w:rPr>
+          <w:rFonts w:ascii="Times New Roman" w:hAnsi="Times New Roman"/>
           <w:sz w:val="24"/>
           <w:szCs w:val="24"/>
           <w:lang w:eastAsia="zh-TW"/>
@@ -4046,6 +4090,9 @@
     <w:pPr>
       <w:widowControl/>
       <w:suppressAutoHyphens w:val="true"/>
+      <w:kinsoku w:val="true"/>
+      <w:overflowPunct w:val="true"/>
+      <w:autoSpaceDE w:val="true"/>
     </w:pPr>
     <w:rPr>
       <w:rFonts w:ascii="Times New Roman" w:cs="Times New Roman" w:eastAsia="新細明體" w:hAnsi="Times New Roman"/>

</xml_diff>

<commit_message>
basic requirements are done! TODO: Correctness Check
</commit_message>
<xml_diff>
--- a/hw4/Assignment4.docx
+++ b/hw4/Assignment4.docx
@@ -1381,14 +1381,16 @@
         <w:rPr>
           <w:rFonts w:ascii="Times New Roman" w:eastAsia="MS Mincho" w:hAnsi="Times New Roman"/>
           <w:bCs/>
-          <w:sz w:val="24"/>
-          <w:szCs w:val="24"/>
-        </w:rPr>
-      </w:pPr>
-      <w:r>
-        <w:rPr>
-          <w:rFonts w:ascii="Times New Roman" w:eastAsia="MS Mincho" w:hAnsi="Times New Roman"/>
-          <w:bCs/>
+          <w:color w:val="FF00CC"/>
+          <w:sz w:val="24"/>
+          <w:szCs w:val="24"/>
+        </w:rPr>
+      </w:pPr>
+      <w:r>
+        <w:rPr>
+          <w:rFonts w:ascii="Times New Roman" w:eastAsia="MS Mincho" w:hAnsi="Times New Roman"/>
+          <w:bCs/>
+          <w:color w:val="FF00CC"/>
           <w:sz w:val="24"/>
           <w:szCs w:val="24"/>
         </w:rPr>
@@ -1403,13 +1405,15 @@
         </w:numPr>
         <w:rPr>
           <w:rFonts w:ascii="Times New Roman" w:eastAsia="MS Mincho" w:hAnsi="Times New Roman"/>
-          <w:sz w:val="24"/>
-          <w:szCs w:val="24"/>
-        </w:rPr>
-      </w:pPr>
-      <w:r>
-        <w:rPr>
-          <w:rFonts w:ascii="Times New Roman" w:eastAsia="MS Mincho" w:hAnsi="Times New Roman"/>
+          <w:color w:val="FF00CC"/>
+          <w:sz w:val="24"/>
+          <w:szCs w:val="24"/>
+        </w:rPr>
+      </w:pPr>
+      <w:r>
+        <w:rPr>
+          <w:rFonts w:ascii="Times New Roman" w:eastAsia="MS Mincho" w:hAnsi="Times New Roman"/>
+          <w:color w:val="FF00CC"/>
           <w:sz w:val="24"/>
           <w:szCs w:val="24"/>
         </w:rPr>
@@ -1421,13 +1425,15 @@
         <w:pStyle w:val="style25"/>
         <w:rPr>
           <w:rFonts w:ascii="Times New Roman" w:eastAsia="MS Mincho" w:hAnsi="Times New Roman"/>
-          <w:sz w:val="24"/>
-          <w:szCs w:val="24"/>
-        </w:rPr>
-      </w:pPr>
-      <w:r>
-        <w:rPr>
-          <w:rFonts w:ascii="Times New Roman" w:eastAsia="MS Mincho" w:hAnsi="Times New Roman"/>
+          <w:color w:val="FF00CC"/>
+          <w:sz w:val="24"/>
+          <w:szCs w:val="24"/>
+        </w:rPr>
+      </w:pPr>
+      <w:r>
+        <w:rPr>
+          <w:rFonts w:ascii="Times New Roman" w:eastAsia="MS Mincho" w:hAnsi="Times New Roman"/>
+          <w:color w:val="FF00CC"/>
           <w:sz w:val="24"/>
           <w:szCs w:val="24"/>
         </w:rPr>
@@ -1662,24 +1668,24 @@
         <w:pStyle w:val="style25"/>
         <w:rPr>
           <w:rFonts w:ascii="Times New Roman" w:eastAsia="MS Mincho" w:hAnsi="Times New Roman"/>
+          <w:color w:val="FF00CC"/>
+          <w:sz w:val="24"/>
+          <w:szCs w:val="24"/>
+        </w:rPr>
+      </w:pPr>
+      <w:r>
+        <w:rPr>
+          <w:rFonts w:ascii="Times New Roman" w:eastAsia="MS Mincho" w:hAnsi="Times New Roman"/>
           <w:color w:val="000000"/>
           <w:sz w:val="24"/>
           <w:szCs w:val="24"/>
         </w:rPr>
-      </w:pPr>
-      <w:r>
-        <w:rPr>
-          <w:rFonts w:ascii="Times New Roman" w:eastAsia="MS Mincho" w:hAnsi="Times New Roman"/>
-          <w:color w:val="000000"/>
-          <w:sz w:val="24"/>
-          <w:szCs w:val="24"/>
-        </w:rPr>
         <w:t xml:space="preserve">    </w:t>
       </w:r>
       <w:r>
         <w:rPr>
           <w:rFonts w:ascii="Times New Roman" w:eastAsia="MS Mincho" w:hAnsi="Times New Roman"/>
-          <w:color w:val="000000"/>
+          <w:color w:val="FF00CC"/>
           <w:sz w:val="24"/>
           <w:szCs w:val="24"/>
         </w:rPr>
@@ -1693,7 +1699,7 @@
         <w:ind w:firstLine="720" w:left="0" w:right="0"/>
         <w:rPr>
           <w:rFonts w:ascii="Times New Roman" w:eastAsia="MS Mincho" w:hAnsi="Times New Roman"/>
-          <w:color w:val="000000"/>
+          <w:color w:val="FF00CC"/>
           <w:sz w:val="28"/>
           <w:szCs w:val="28"/>
         </w:rPr>
@@ -1701,7 +1707,7 @@
       <w:r>
         <w:rPr>
           <w:rFonts w:ascii="Times New Roman" w:eastAsia="MS Mincho" w:hAnsi="Times New Roman"/>
-          <w:color w:val="000000"/>
+          <w:color w:val="FF00CC"/>
           <w:sz w:val="28"/>
           <w:szCs w:val="28"/>
         </w:rPr>
@@ -1713,15 +1719,15 @@
         <w:pStyle w:val="style25"/>
         <w:rPr>
           <w:rFonts w:ascii="Times New Roman" w:eastAsia="MS Mincho" w:hAnsi="Times New Roman"/>
-          <w:color w:val="000000"/>
-          <w:sz w:val="24"/>
-          <w:szCs w:val="24"/>
-        </w:rPr>
-      </w:pPr>
-      <w:r>
-        <w:rPr>
-          <w:rFonts w:ascii="Times New Roman" w:eastAsia="MS Mincho" w:hAnsi="Times New Roman"/>
-          <w:color w:val="000000"/>
+          <w:color w:val="FF00CC"/>
+          <w:sz w:val="24"/>
+          <w:szCs w:val="24"/>
+        </w:rPr>
+      </w:pPr>
+      <w:r>
+        <w:rPr>
+          <w:rFonts w:ascii="Times New Roman" w:eastAsia="MS Mincho" w:hAnsi="Times New Roman"/>
+          <w:color w:val="FF00CC"/>
           <w:sz w:val="24"/>
           <w:szCs w:val="24"/>
         </w:rPr>
@@ -1821,7 +1827,7 @@
         <w:pStyle w:val="style25"/>
         <w:rPr>
           <w:rFonts w:ascii="Times New Roman" w:hAnsi="Times New Roman"/>
-          <w:color w:val="000000"/>
+          <w:color w:val="FF00CC"/>
           <w:sz w:val="24"/>
           <w:szCs w:val="24"/>
           <w:lang w:eastAsia="zh-TW"/>
@@ -1830,7 +1836,7 @@
       <w:r>
         <w:rPr>
           <w:rFonts w:ascii="Times New Roman" w:hAnsi="Times New Roman"/>
-          <w:color w:val="000000"/>
+          <w:color w:val="FF00CC"/>
           <w:sz w:val="24"/>
           <w:szCs w:val="24"/>
           <w:lang w:eastAsia="zh-TW"/>
@@ -1842,7 +1848,7 @@
         <w:pStyle w:val="style25"/>
         <w:rPr>
           <w:rFonts w:ascii="Times New Roman" w:hAnsi="Times New Roman"/>
-          <w:color w:val="000000"/>
+          <w:color w:val="FF00CC"/>
           <w:sz w:val="24"/>
           <w:szCs w:val="24"/>
           <w:lang w:eastAsia="zh-TW"/>
@@ -1851,7 +1857,7 @@
       <w:r>
         <w:rPr>
           <w:rFonts w:ascii="Times New Roman" w:hAnsi="Times New Roman"/>
-          <w:color w:val="000000"/>
+          <w:color w:val="FF00CC"/>
           <w:sz w:val="24"/>
           <w:szCs w:val="24"/>
           <w:lang w:eastAsia="zh-TW"/>
@@ -1865,13 +1871,15 @@
         <w:pStyle w:val="style25"/>
         <w:rPr>
           <w:rFonts w:ascii="Times New Roman" w:eastAsia="MS Mincho" w:hAnsi="Times New Roman"/>
-          <w:sz w:val="24"/>
-          <w:szCs w:val="24"/>
-        </w:rPr>
-      </w:pPr>
-      <w:r>
-        <w:rPr>
-          <w:rFonts w:ascii="Times New Roman" w:eastAsia="MS Mincho" w:hAnsi="Times New Roman"/>
+          <w:color w:val="FF00CC"/>
+          <w:sz w:val="24"/>
+          <w:szCs w:val="24"/>
+        </w:rPr>
+      </w:pPr>
+      <w:r>
+        <w:rPr>
+          <w:rFonts w:ascii="Times New Roman" w:eastAsia="MS Mincho" w:hAnsi="Times New Roman"/>
+          <w:color w:val="FF00CC"/>
           <w:sz w:val="24"/>
           <w:szCs w:val="24"/>
         </w:rPr>
@@ -1922,13 +1930,15 @@
         <w:ind w:firstLine="720" w:left="0" w:right="0"/>
         <w:rPr>
           <w:rFonts w:ascii="Times New Roman" w:eastAsia="MS Mincho" w:hAnsi="Times New Roman"/>
-          <w:sz w:val="24"/>
-          <w:szCs w:val="24"/>
-        </w:rPr>
-      </w:pPr>
-      <w:r>
-        <w:rPr>
-          <w:rFonts w:ascii="Times New Roman" w:eastAsia="MS Mincho" w:hAnsi="Times New Roman"/>
+          <w:color w:val="FF00CC"/>
+          <w:sz w:val="24"/>
+          <w:szCs w:val="24"/>
+        </w:rPr>
+      </w:pPr>
+      <w:r>
+        <w:rPr>
+          <w:rFonts w:ascii="Times New Roman" w:eastAsia="MS Mincho" w:hAnsi="Times New Roman"/>
+          <w:color w:val="FF00CC"/>
           <w:sz w:val="24"/>
           <w:szCs w:val="24"/>
         </w:rPr>
@@ -1941,7 +1951,7 @@
         <w:ind w:hanging="0" w:left="720" w:right="0"/>
         <w:rPr>
           <w:rFonts w:ascii="Times New Roman" w:eastAsia="MS Mincho" w:hAnsi="Times New Roman"/>
-          <w:color w:val="FF3333"/>
+          <w:color w:val="FF00CC"/>
           <w:sz w:val="28"/>
           <w:szCs w:val="28"/>
         </w:rPr>
@@ -1949,7 +1959,7 @@
       <w:r>
         <w:rPr>
           <w:rFonts w:ascii="Times New Roman" w:eastAsia="MS Mincho" w:hAnsi="Times New Roman"/>
-          <w:color w:val="FF3333"/>
+          <w:color w:val="FF00CC"/>
           <w:sz w:val="28"/>
           <w:szCs w:val="28"/>
         </w:rPr>
@@ -1961,30 +1971,34 @@
         <w:pStyle w:val="style25"/>
         <w:rPr>
           <w:rFonts w:ascii="Times New Roman" w:eastAsia="MS Mincho" w:hAnsi="Times New Roman"/>
-          <w:sz w:val="24"/>
-          <w:szCs w:val="24"/>
-        </w:rPr>
-      </w:pPr>
-      <w:r>
-        <w:rPr>
-          <w:rFonts w:ascii="Times New Roman" w:eastAsia="MS Mincho" w:hAnsi="Times New Roman"/>
-          <w:sz w:val="24"/>
-          <w:szCs w:val="24"/>
-        </w:rPr>
-      </w:r>
-    </w:p>
-    <w:p>
-      <w:pPr>
-        <w:pStyle w:val="style25"/>
-        <w:rPr>
-          <w:rFonts w:ascii="Times New Roman" w:eastAsia="MS Mincho" w:hAnsi="Times New Roman"/>
-          <w:sz w:val="24"/>
-          <w:szCs w:val="24"/>
-        </w:rPr>
-      </w:pPr>
-      <w:r>
-        <w:rPr>
-          <w:rFonts w:ascii="Times New Roman" w:eastAsia="MS Mincho" w:hAnsi="Times New Roman"/>
+          <w:color w:val="FF00CC"/>
+          <w:sz w:val="24"/>
+          <w:szCs w:val="24"/>
+        </w:rPr>
+      </w:pPr>
+      <w:r>
+        <w:rPr>
+          <w:rFonts w:ascii="Times New Roman" w:eastAsia="MS Mincho" w:hAnsi="Times New Roman"/>
+          <w:color w:val="FF00CC"/>
+          <w:sz w:val="24"/>
+          <w:szCs w:val="24"/>
+        </w:rPr>
+      </w:r>
+    </w:p>
+    <w:p>
+      <w:pPr>
+        <w:pStyle w:val="style25"/>
+        <w:rPr>
+          <w:rFonts w:ascii="Times New Roman" w:eastAsia="MS Mincho" w:hAnsi="Times New Roman"/>
+          <w:color w:val="FF00CC"/>
+          <w:sz w:val="24"/>
+          <w:szCs w:val="24"/>
+        </w:rPr>
+      </w:pPr>
+      <w:r>
+        <w:rPr>
+          <w:rFonts w:ascii="Times New Roman" w:eastAsia="MS Mincho" w:hAnsi="Times New Roman"/>
+          <w:color w:val="FF00CC"/>
           <w:sz w:val="24"/>
           <w:szCs w:val="24"/>
         </w:rPr>
@@ -1998,22 +2012,25 @@
         <w:rPr>
           <w:rFonts w:ascii="Times New Roman" w:eastAsia="MS Mincho" w:hAnsi="Times New Roman"/>
           <w:bCs/>
-          <w:sz w:val="24"/>
-          <w:szCs w:val="24"/>
-        </w:rPr>
-      </w:pPr>
-      <w:r>
-        <w:rPr>
-          <w:rFonts w:ascii="Times New Roman" w:eastAsia="MS Mincho" w:hAnsi="Times New Roman"/>
-          <w:sz w:val="24"/>
-          <w:szCs w:val="24"/>
-        </w:rPr>
-        <w:tab/>
-      </w:r>
-      <w:r>
-        <w:rPr>
-          <w:rFonts w:ascii="Times New Roman" w:eastAsia="MS Mincho" w:hAnsi="Times New Roman"/>
-          <w:bCs/>
+          <w:color w:val="FF00CC"/>
+          <w:sz w:val="24"/>
+          <w:szCs w:val="24"/>
+        </w:rPr>
+      </w:pPr>
+      <w:r>
+        <w:rPr>
+          <w:rFonts w:ascii="Times New Roman" w:eastAsia="MS Mincho" w:hAnsi="Times New Roman"/>
+          <w:color w:val="FF00CC"/>
+          <w:sz w:val="24"/>
+          <w:szCs w:val="24"/>
+        </w:rPr>
+        <w:tab/>
+      </w:r>
+      <w:r>
+        <w:rPr>
+          <w:rFonts w:ascii="Times New Roman" w:eastAsia="MS Mincho" w:hAnsi="Times New Roman"/>
+          <w:bCs/>
+          <w:color w:val="FF00CC"/>
           <w:sz w:val="24"/>
           <w:szCs w:val="24"/>
         </w:rPr>
@@ -2024,6 +2041,7 @@
           <w:rFonts w:ascii="Times New Roman" w:eastAsia="MS Mincho" w:hAnsi="Times New Roman"/>
           <w:b/>
           <w:bCs/>
+          <w:color w:val="FF00CC"/>
           <w:sz w:val="24"/>
           <w:szCs w:val="24"/>
         </w:rPr>
@@ -2033,6 +2051,7 @@
         <w:rPr>
           <w:rFonts w:ascii="Times New Roman" w:eastAsia="MS Mincho" w:hAnsi="Times New Roman"/>
           <w:bCs/>
+          <w:color w:val="FF00CC"/>
           <w:sz w:val="24"/>
           <w:szCs w:val="24"/>
         </w:rPr>
@@ -2063,13 +2082,15 @@
         <w:ind w:firstLine="720" w:left="0" w:right="0"/>
         <w:rPr>
           <w:rFonts w:ascii="Times New Roman" w:eastAsia="MS Mincho" w:hAnsi="Times New Roman"/>
-          <w:sz w:val="24"/>
-          <w:szCs w:val="24"/>
-        </w:rPr>
-      </w:pPr>
-      <w:r>
-        <w:rPr>
-          <w:rFonts w:ascii="Times New Roman" w:eastAsia="MS Mincho" w:hAnsi="Times New Roman"/>
+          <w:color w:val="FF00CC"/>
+          <w:sz w:val="24"/>
+          <w:szCs w:val="24"/>
+        </w:rPr>
+      </w:pPr>
+      <w:r>
+        <w:rPr>
+          <w:rFonts w:ascii="Times New Roman" w:eastAsia="MS Mincho" w:hAnsi="Times New Roman"/>
+          <w:color w:val="FF00CC"/>
           <w:sz w:val="24"/>
           <w:szCs w:val="24"/>
         </w:rPr>
@@ -2082,13 +2103,15 @@
         <w:ind w:hanging="0" w:left="720" w:right="0"/>
         <w:rPr>
           <w:rFonts w:ascii="Times New Roman" w:eastAsia="MS Mincho" w:hAnsi="Times New Roman"/>
-          <w:sz w:val="24"/>
-          <w:szCs w:val="24"/>
-        </w:rPr>
-      </w:pPr>
-      <w:r>
-        <w:rPr>
-          <w:rFonts w:ascii="Times New Roman" w:eastAsia="MS Mincho" w:hAnsi="Times New Roman"/>
+          <w:color w:val="FF00CC"/>
+          <w:sz w:val="24"/>
+          <w:szCs w:val="24"/>
+        </w:rPr>
+      </w:pPr>
+      <w:r>
+        <w:rPr>
+          <w:rFonts w:ascii="Times New Roman" w:eastAsia="MS Mincho" w:hAnsi="Times New Roman"/>
+          <w:color w:val="FF00CC"/>
           <w:sz w:val="28"/>
           <w:szCs w:val="28"/>
         </w:rPr>
@@ -2097,6 +2120,7 @@
       <w:r>
         <w:rPr>
           <w:rFonts w:ascii="Times New Roman" w:eastAsia="MS Mincho" w:hAnsi="Times New Roman"/>
+          <w:color w:val="FF00CC"/>
           <w:sz w:val="24"/>
           <w:szCs w:val="24"/>
         </w:rPr>
@@ -2108,30 +2132,34 @@
         <w:pStyle w:val="style25"/>
         <w:rPr>
           <w:rFonts w:ascii="Times New Roman" w:eastAsia="MS Mincho" w:hAnsi="Times New Roman"/>
-          <w:sz w:val="24"/>
-          <w:szCs w:val="24"/>
-        </w:rPr>
-      </w:pPr>
-      <w:r>
-        <w:rPr>
-          <w:rFonts w:ascii="Times New Roman" w:eastAsia="MS Mincho" w:hAnsi="Times New Roman"/>
-          <w:sz w:val="24"/>
-          <w:szCs w:val="24"/>
-        </w:rPr>
-      </w:r>
-    </w:p>
-    <w:p>
-      <w:pPr>
-        <w:pStyle w:val="style25"/>
-        <w:rPr>
-          <w:rFonts w:ascii="Times New Roman" w:eastAsia="MS Mincho" w:hAnsi="Times New Roman"/>
-          <w:sz w:val="24"/>
-          <w:szCs w:val="24"/>
-        </w:rPr>
-      </w:pPr>
-      <w:r>
-        <w:rPr>
-          <w:rFonts w:ascii="Times New Roman" w:eastAsia="MS Mincho" w:hAnsi="Times New Roman"/>
+          <w:color w:val="FF00CC"/>
+          <w:sz w:val="24"/>
+          <w:szCs w:val="24"/>
+        </w:rPr>
+      </w:pPr>
+      <w:r>
+        <w:rPr>
+          <w:rFonts w:ascii="Times New Roman" w:eastAsia="MS Mincho" w:hAnsi="Times New Roman"/>
+          <w:color w:val="FF00CC"/>
+          <w:sz w:val="24"/>
+          <w:szCs w:val="24"/>
+        </w:rPr>
+      </w:r>
+    </w:p>
+    <w:p>
+      <w:pPr>
+        <w:pStyle w:val="style25"/>
+        <w:rPr>
+          <w:rFonts w:ascii="Times New Roman" w:eastAsia="MS Mincho" w:hAnsi="Times New Roman"/>
+          <w:color w:val="FF00CC"/>
+          <w:sz w:val="24"/>
+          <w:szCs w:val="24"/>
+        </w:rPr>
+      </w:pPr>
+      <w:r>
+        <w:rPr>
+          <w:rFonts w:ascii="Times New Roman" w:eastAsia="MS Mincho" w:hAnsi="Times New Roman"/>
+          <w:color w:val="FF00CC"/>
           <w:sz w:val="24"/>
           <w:szCs w:val="24"/>
         </w:rPr>
@@ -2145,22 +2173,25 @@
         <w:rPr>
           <w:rFonts w:ascii="Times New Roman" w:eastAsia="MS Mincho" w:hAnsi="Times New Roman"/>
           <w:bCs/>
-          <w:sz w:val="24"/>
-          <w:szCs w:val="24"/>
-        </w:rPr>
-      </w:pPr>
-      <w:r>
-        <w:rPr>
-          <w:rFonts w:ascii="Times New Roman" w:eastAsia="MS Mincho" w:hAnsi="Times New Roman"/>
-          <w:sz w:val="24"/>
-          <w:szCs w:val="24"/>
-        </w:rPr>
-        <w:tab/>
-      </w:r>
-      <w:r>
-        <w:rPr>
-          <w:rFonts w:ascii="Times New Roman" w:eastAsia="MS Mincho" w:hAnsi="Times New Roman"/>
-          <w:bCs/>
+          <w:color w:val="FF00CC"/>
+          <w:sz w:val="24"/>
+          <w:szCs w:val="24"/>
+        </w:rPr>
+      </w:pPr>
+      <w:r>
+        <w:rPr>
+          <w:rFonts w:ascii="Times New Roman" w:eastAsia="MS Mincho" w:hAnsi="Times New Roman"/>
+          <w:color w:val="FF00CC"/>
+          <w:sz w:val="24"/>
+          <w:szCs w:val="24"/>
+        </w:rPr>
+        <w:tab/>
+      </w:r>
+      <w:r>
+        <w:rPr>
+          <w:rFonts w:ascii="Times New Roman" w:eastAsia="MS Mincho" w:hAnsi="Times New Roman"/>
+          <w:bCs/>
+          <w:color w:val="FF00CC"/>
           <w:sz w:val="24"/>
           <w:szCs w:val="24"/>
         </w:rPr>
@@ -2171,6 +2202,7 @@
           <w:rFonts w:ascii="Times New Roman" w:hAnsi="Times New Roman"/>
           <w:b/>
           <w:bCs/>
+          <w:color w:val="FF00CC"/>
           <w:sz w:val="24"/>
           <w:szCs w:val="24"/>
           <w:lang w:eastAsia="zh-TW"/>
@@ -2182,6 +2214,7 @@
           <w:rFonts w:ascii="Times New Roman" w:eastAsia="MS Mincho" w:hAnsi="Times New Roman"/>
           <w:b/>
           <w:bCs/>
+          <w:color w:val="FF00CC"/>
           <w:sz w:val="24"/>
           <w:szCs w:val="24"/>
         </w:rPr>
@@ -2191,6 +2224,7 @@
         <w:rPr>
           <w:rFonts w:ascii="Times New Roman" w:eastAsia="MS Mincho" w:hAnsi="Times New Roman"/>
           <w:bCs/>
+          <w:color w:val="FF00CC"/>
           <w:sz w:val="24"/>
           <w:szCs w:val="24"/>
         </w:rPr>
@@ -2202,15 +2236,15 @@
         <w:pStyle w:val="style25"/>
         <w:rPr>
           <w:rFonts w:ascii="Times New Roman" w:eastAsia="MS Mincho" w:hAnsi="Times New Roman"/>
-          <w:color w:val="FF3333"/>
-          <w:sz w:val="24"/>
-          <w:szCs w:val="24"/>
-        </w:rPr>
-      </w:pPr>
-      <w:r>
-        <w:rPr>
-          <w:rFonts w:ascii="Times New Roman" w:eastAsia="MS Mincho" w:hAnsi="Times New Roman"/>
-          <w:color w:val="FF3333"/>
+          <w:color w:val="FF00CC"/>
+          <w:sz w:val="24"/>
+          <w:szCs w:val="24"/>
+        </w:rPr>
+      </w:pPr>
+      <w:r>
+        <w:rPr>
+          <w:rFonts w:ascii="Times New Roman" w:eastAsia="MS Mincho" w:hAnsi="Times New Roman"/>
+          <w:color w:val="FF00CC"/>
           <w:sz w:val="24"/>
           <w:szCs w:val="24"/>
         </w:rPr>

</xml_diff>